<commit_message>
cv update may 2025
</commit_message>
<xml_diff>
--- a/2025 CV current.docx
+++ b/2025 CV current.docx
@@ -1923,6 +1923,583 @@
           <w:rFonts w:asciiTheme="minorHAnsi" w:hAnsiTheme="minorHAnsi" w:cstheme="minorHAnsi"/>
         </w:rPr>
         <w:lastRenderedPageBreak/>
+        <w:t>Grants Awarded</w:t>
+      </w:r>
+    </w:p>
+    <w:p>
+      <w:pPr>
+        <w:rPr>
+          <w:rFonts w:asciiTheme="minorHAnsi" w:hAnsiTheme="minorHAnsi" w:cstheme="minorHAnsi"/>
+        </w:rPr>
+      </w:pPr>
+    </w:p>
+    <w:p>
+      <w:pPr>
+        <w:pStyle w:val="Default"/>
+        <w:numPr>
+          <w:ilvl w:val="0"/>
+          <w:numId w:val="71"/>
+        </w:numPr>
+        <w:rPr>
+          <w:rFonts w:asciiTheme="majorHAnsi" w:hAnsiTheme="majorHAnsi" w:cstheme="majorHAnsi"/>
+          <w:i/>
+          <w:iCs/>
+        </w:rPr>
+      </w:pPr>
+      <w:r>
+        <w:rPr>
+          <w:rFonts w:asciiTheme="majorHAnsi" w:hAnsiTheme="majorHAnsi" w:cstheme="majorHAnsi"/>
+        </w:rPr>
+        <w:t>Title: Harnessing GPT Technologies to Develop Students’ Statistical and Computational Thinking</w:t>
+      </w:r>
+    </w:p>
+    <w:p>
+      <w:pPr>
+        <w:pStyle w:val="Default"/>
+        <w:rPr>
+          <w:rFonts w:asciiTheme="majorHAnsi" w:hAnsiTheme="majorHAnsi" w:cstheme="majorHAnsi"/>
+        </w:rPr>
+      </w:pPr>
+      <w:r>
+        <w:rPr>
+          <w:rFonts w:asciiTheme="majorHAnsi" w:hAnsiTheme="majorHAnsi" w:cstheme="majorHAnsi"/>
+        </w:rPr>
+        <w:t>Agency: University of Illinois Center for Social and Behavioral Sciences</w:t>
+      </w:r>
+    </w:p>
+    <w:p>
+      <w:pPr>
+        <w:pStyle w:val="Default"/>
+        <w:rPr>
+          <w:rFonts w:asciiTheme="majorHAnsi" w:hAnsiTheme="majorHAnsi" w:cstheme="majorHAnsi"/>
+        </w:rPr>
+      </w:pPr>
+      <w:r>
+        <w:rPr>
+          <w:rFonts w:asciiTheme="majorHAnsi" w:hAnsiTheme="majorHAnsi" w:cstheme="majorHAnsi"/>
+        </w:rPr>
+        <w:t>Program: Small Grant Program</w:t>
+      </w:r>
+    </w:p>
+    <w:p>
+      <w:pPr>
+        <w:pStyle w:val="Default"/>
+        <w:rPr>
+          <w:rFonts w:asciiTheme="majorHAnsi" w:hAnsiTheme="majorHAnsi" w:cstheme="majorHAnsi"/>
+        </w:rPr>
+      </w:pPr>
+      <w:r>
+        <w:rPr>
+          <w:rFonts w:asciiTheme="majorHAnsi" w:hAnsiTheme="majorHAnsi" w:cstheme="majorHAnsi"/>
+        </w:rPr>
+        <w:t>Role: Principal Investigator</w:t>
+      </w:r>
+    </w:p>
+    <w:p>
+      <w:pPr>
+        <w:pStyle w:val="Default"/>
+        <w:rPr>
+          <w:rFonts w:asciiTheme="majorHAnsi" w:hAnsiTheme="majorHAnsi" w:cstheme="majorHAnsi"/>
+        </w:rPr>
+      </w:pPr>
+      <w:r>
+        <w:rPr>
+          <w:rFonts w:asciiTheme="majorHAnsi" w:hAnsiTheme="majorHAnsi" w:cstheme="majorHAnsi"/>
+        </w:rPr>
+        <w:t>Award: $29,450</w:t>
+      </w:r>
+    </w:p>
+    <w:p>
+      <w:pPr>
+        <w:pStyle w:val="Default"/>
+        <w:rPr>
+          <w:rFonts w:asciiTheme="majorHAnsi" w:hAnsiTheme="majorHAnsi" w:cstheme="majorHAnsi"/>
+        </w:rPr>
+      </w:pPr>
+      <w:r>
+        <w:rPr>
+          <w:rFonts w:asciiTheme="majorHAnsi" w:hAnsiTheme="majorHAnsi" w:cstheme="majorHAnsi"/>
+        </w:rPr>
+        <w:t xml:space="preserve">Project Period: 2024 – 2025 </w:t>
+      </w:r>
+    </w:p>
+    <w:p>
+      <w:pPr>
+        <w:pStyle w:val="Default"/>
+        <w:rPr>
+          <w:rFonts w:asciiTheme="majorHAnsi" w:hAnsiTheme="majorHAnsi" w:cstheme="majorHAnsi"/>
+          <w:i/>
+          <w:iCs/>
+        </w:rPr>
+      </w:pPr>
+    </w:p>
+    <w:p>
+      <w:pPr>
+        <w:pStyle w:val="Default"/>
+        <w:numPr>
+          <w:ilvl w:val="0"/>
+          <w:numId w:val="70"/>
+        </w:numPr>
+        <w:rPr>
+          <w:rFonts w:asciiTheme="majorHAnsi" w:hAnsiTheme="majorHAnsi" w:cstheme="majorHAnsi"/>
+          <w:i/>
+          <w:iCs/>
+        </w:rPr>
+      </w:pPr>
+      <w:r>
+        <w:rPr>
+          <w:rFonts w:asciiTheme="majorHAnsi" w:hAnsiTheme="majorHAnsi" w:cstheme="majorHAnsi"/>
+        </w:rPr>
+        <w:t xml:space="preserve">Title: </w:t>
+      </w:r>
+      <w:r>
+        <w:rPr>
+          <w:rFonts w:asciiTheme="majorHAnsi" w:hAnsiTheme="majorHAnsi" w:cstheme="majorHAnsi"/>
+        </w:rPr>
+        <w:t>Building a Modern Assessment for Statistical Literacy</w:t>
+      </w:r>
+    </w:p>
+    <w:p>
+      <w:pPr>
+        <w:pStyle w:val="Default"/>
+        <w:rPr>
+          <w:rFonts w:asciiTheme="majorHAnsi" w:hAnsiTheme="majorHAnsi" w:cstheme="majorHAnsi"/>
+        </w:rPr>
+      </w:pPr>
+      <w:r>
+        <w:rPr>
+          <w:rFonts w:asciiTheme="majorHAnsi" w:hAnsiTheme="majorHAnsi" w:cstheme="majorHAnsi"/>
+        </w:rPr>
+        <w:t>Agency: University of Illinois Office of the Provost</w:t>
+      </w:r>
+    </w:p>
+    <w:p>
+      <w:pPr>
+        <w:pStyle w:val="Default"/>
+        <w:rPr>
+          <w:rFonts w:asciiTheme="majorHAnsi" w:hAnsiTheme="majorHAnsi" w:cstheme="majorHAnsi"/>
+        </w:rPr>
+      </w:pPr>
+      <w:r>
+        <w:rPr>
+          <w:rFonts w:asciiTheme="majorHAnsi" w:hAnsiTheme="majorHAnsi" w:cstheme="majorHAnsi"/>
+        </w:rPr>
+        <w:t>Program: Provost’s Initiative on Teaching Advancement</w:t>
+      </w:r>
+    </w:p>
+    <w:p>
+      <w:pPr>
+        <w:pStyle w:val="Default"/>
+        <w:rPr>
+          <w:rFonts w:asciiTheme="majorHAnsi" w:hAnsiTheme="majorHAnsi" w:cstheme="majorHAnsi"/>
+        </w:rPr>
+      </w:pPr>
+      <w:r>
+        <w:rPr>
+          <w:rFonts w:asciiTheme="majorHAnsi" w:hAnsiTheme="majorHAnsi" w:cstheme="majorHAnsi"/>
+        </w:rPr>
+        <w:t>Role: Co-Principal Investigator</w:t>
+      </w:r>
+    </w:p>
+    <w:p>
+      <w:pPr>
+        <w:pStyle w:val="Default"/>
+        <w:rPr>
+          <w:rFonts w:asciiTheme="majorHAnsi" w:hAnsiTheme="majorHAnsi" w:cstheme="majorHAnsi"/>
+        </w:rPr>
+      </w:pPr>
+      <w:r>
+        <w:rPr>
+          <w:rFonts w:asciiTheme="majorHAnsi" w:hAnsiTheme="majorHAnsi" w:cstheme="majorHAnsi"/>
+        </w:rPr>
+        <w:t>Award: $7,500</w:t>
+      </w:r>
+    </w:p>
+    <w:p>
+      <w:pPr>
+        <w:pStyle w:val="Default"/>
+        <w:rPr>
+          <w:rFonts w:asciiTheme="majorHAnsi" w:hAnsiTheme="majorHAnsi" w:cstheme="majorHAnsi"/>
+          <w:i/>
+          <w:iCs/>
+        </w:rPr>
+      </w:pPr>
+      <w:r>
+        <w:rPr>
+          <w:rFonts w:asciiTheme="majorHAnsi" w:hAnsiTheme="majorHAnsi" w:cstheme="majorHAnsi"/>
+        </w:rPr>
+        <w:t xml:space="preserve">Project Period: 2024 – 2025 </w:t>
+      </w:r>
+    </w:p>
+    <w:p>
+      <w:pPr>
+        <w:pStyle w:val="Default"/>
+        <w:rPr>
+          <w:rFonts w:asciiTheme="majorHAnsi" w:hAnsiTheme="majorHAnsi" w:cstheme="majorHAnsi"/>
+          <w:i/>
+          <w:iCs/>
+        </w:rPr>
+      </w:pPr>
+    </w:p>
+    <w:p>
+      <w:pPr>
+        <w:pStyle w:val="Default"/>
+        <w:numPr>
+          <w:ilvl w:val="0"/>
+          <w:numId w:val="63"/>
+        </w:numPr>
+        <w:rPr>
+          <w:rFonts w:asciiTheme="majorHAnsi" w:hAnsiTheme="majorHAnsi" w:cstheme="majorHAnsi"/>
+          <w:i/>
+          <w:iCs/>
+        </w:rPr>
+      </w:pPr>
+      <w:r>
+        <w:rPr>
+          <w:rFonts w:asciiTheme="majorHAnsi" w:hAnsiTheme="majorHAnsi" w:cstheme="majorHAnsi"/>
+        </w:rPr>
+        <w:t>Title: An Authentic Introduction to Data and Statistics</w:t>
+      </w:r>
+    </w:p>
+    <w:p>
+      <w:pPr>
+        <w:pStyle w:val="Default"/>
+        <w:rPr>
+          <w:rFonts w:asciiTheme="majorHAnsi" w:hAnsiTheme="majorHAnsi" w:cstheme="majorHAnsi"/>
+        </w:rPr>
+      </w:pPr>
+      <w:r>
+        <w:rPr>
+          <w:rFonts w:asciiTheme="majorHAnsi" w:hAnsiTheme="majorHAnsi" w:cstheme="majorHAnsi"/>
+        </w:rPr>
+        <w:t xml:space="preserve">Agency: University of Illinois University Library </w:t>
+      </w:r>
+    </w:p>
+    <w:p>
+      <w:pPr>
+        <w:pStyle w:val="Default"/>
+        <w:rPr>
+          <w:rFonts w:asciiTheme="majorHAnsi" w:hAnsiTheme="majorHAnsi" w:cstheme="majorHAnsi"/>
+        </w:rPr>
+      </w:pPr>
+      <w:r>
+        <w:rPr>
+          <w:rFonts w:asciiTheme="majorHAnsi" w:hAnsiTheme="majorHAnsi" w:cstheme="majorHAnsi"/>
+        </w:rPr>
+        <w:t>Program: Open Educational Resources Incentive Program</w:t>
+      </w:r>
+    </w:p>
+    <w:p>
+      <w:pPr>
+        <w:pStyle w:val="Default"/>
+        <w:rPr>
+          <w:rFonts w:asciiTheme="majorHAnsi" w:hAnsiTheme="majorHAnsi" w:cstheme="majorHAnsi"/>
+        </w:rPr>
+      </w:pPr>
+      <w:r>
+        <w:rPr>
+          <w:rFonts w:asciiTheme="majorHAnsi" w:hAnsiTheme="majorHAnsi" w:cstheme="majorHAnsi"/>
+        </w:rPr>
+        <w:t>Role: Project Director</w:t>
+      </w:r>
+    </w:p>
+    <w:p>
+      <w:pPr>
+        <w:pStyle w:val="Default"/>
+        <w:rPr>
+          <w:rFonts w:asciiTheme="majorHAnsi" w:hAnsiTheme="majorHAnsi" w:cstheme="majorHAnsi"/>
+        </w:rPr>
+      </w:pPr>
+      <w:r>
+        <w:rPr>
+          <w:rFonts w:asciiTheme="majorHAnsi" w:hAnsiTheme="majorHAnsi" w:cstheme="majorHAnsi"/>
+        </w:rPr>
+        <w:t>Award: $6,000</w:t>
+      </w:r>
+    </w:p>
+    <w:p>
+      <w:pPr>
+        <w:pStyle w:val="Default"/>
+        <w:rPr>
+          <w:rFonts w:asciiTheme="majorHAnsi" w:hAnsiTheme="majorHAnsi" w:cstheme="majorHAnsi"/>
+          <w:i/>
+          <w:iCs/>
+        </w:rPr>
+      </w:pPr>
+      <w:r>
+        <w:rPr>
+          <w:rFonts w:asciiTheme="majorHAnsi" w:hAnsiTheme="majorHAnsi" w:cstheme="majorHAnsi"/>
+        </w:rPr>
+        <w:t xml:space="preserve">Project Period: 2024 – 2026 </w:t>
+      </w:r>
+    </w:p>
+    <w:p>
+      <w:pPr>
+        <w:pStyle w:val="Default"/>
+        <w:rPr>
+          <w:rFonts w:asciiTheme="majorHAnsi" w:hAnsiTheme="majorHAnsi" w:cstheme="majorHAnsi"/>
+          <w:i/>
+          <w:iCs/>
+        </w:rPr>
+      </w:pPr>
+    </w:p>
+    <w:p>
+      <w:pPr>
+        <w:pStyle w:val="Default"/>
+        <w:numPr>
+          <w:ilvl w:val="0"/>
+          <w:numId w:val="64"/>
+        </w:numPr>
+        <w:rPr>
+          <w:rFonts w:asciiTheme="majorHAnsi" w:hAnsiTheme="majorHAnsi" w:cstheme="majorHAnsi"/>
+          <w:i/>
+          <w:iCs/>
+        </w:rPr>
+      </w:pPr>
+      <w:r>
+        <w:rPr>
+          <w:rFonts w:asciiTheme="majorHAnsi" w:hAnsiTheme="majorHAnsi" w:cstheme="majorHAnsi"/>
+        </w:rPr>
+        <w:t xml:space="preserve">Title: </w:t>
+      </w:r>
+      <w:r>
+        <w:rPr>
+          <w:rFonts w:asciiTheme="majorHAnsi" w:hAnsiTheme="majorHAnsi" w:cstheme="majorHAnsi"/>
+        </w:rPr>
+        <w:t>Developing Gender Inclusive Activities for Quantitative Methods Courses</w:t>
+      </w:r>
+    </w:p>
+    <w:p>
+      <w:pPr>
+        <w:pStyle w:val="Default"/>
+        <w:rPr>
+          <w:rFonts w:asciiTheme="majorHAnsi" w:hAnsiTheme="majorHAnsi" w:cstheme="majorHAnsi"/>
+        </w:rPr>
+      </w:pPr>
+      <w:r>
+        <w:rPr>
+          <w:rFonts w:asciiTheme="majorHAnsi" w:hAnsiTheme="majorHAnsi" w:cstheme="majorHAnsi"/>
+        </w:rPr>
+        <w:t>Agency: Association for Psychological Science</w:t>
+      </w:r>
+    </w:p>
+    <w:p>
+      <w:pPr>
+        <w:pStyle w:val="Default"/>
+        <w:rPr>
+          <w:rFonts w:asciiTheme="majorHAnsi" w:hAnsiTheme="majorHAnsi" w:cstheme="majorHAnsi"/>
+        </w:rPr>
+      </w:pPr>
+      <w:r>
+        <w:rPr>
+          <w:rFonts w:asciiTheme="majorHAnsi" w:hAnsiTheme="majorHAnsi" w:cstheme="majorHAnsi"/>
+        </w:rPr>
+        <w:t xml:space="preserve">Program: Fund </w:t>
+      </w:r>
+      <w:r>
+        <w:rPr>
+          <w:rFonts w:asciiTheme="majorHAnsi" w:hAnsiTheme="majorHAnsi" w:cstheme="majorHAnsi"/>
+        </w:rPr>
+        <w:t>for Teaching and Public Understanding of Psychological Science</w:t>
+      </w:r>
+    </w:p>
+    <w:p>
+      <w:pPr>
+        <w:pStyle w:val="Default"/>
+        <w:rPr>
+          <w:rFonts w:asciiTheme="majorHAnsi" w:hAnsiTheme="majorHAnsi" w:cstheme="majorHAnsi"/>
+        </w:rPr>
+      </w:pPr>
+      <w:r>
+        <w:rPr>
+          <w:rFonts w:asciiTheme="majorHAnsi" w:hAnsiTheme="majorHAnsi" w:cstheme="majorHAnsi"/>
+        </w:rPr>
+        <w:t>Role: Project Director</w:t>
+      </w:r>
+    </w:p>
+    <w:p>
+      <w:pPr>
+        <w:pStyle w:val="Default"/>
+        <w:rPr>
+          <w:rFonts w:asciiTheme="majorHAnsi" w:hAnsiTheme="majorHAnsi" w:cstheme="majorHAnsi"/>
+          <w:i/>
+          <w:iCs/>
+        </w:rPr>
+      </w:pPr>
+      <w:r>
+        <w:rPr>
+          <w:rFonts w:asciiTheme="majorHAnsi" w:hAnsiTheme="majorHAnsi" w:cstheme="majorHAnsi"/>
+        </w:rPr>
+        <w:t>Award: $5,000</w:t>
+      </w:r>
+    </w:p>
+    <w:p>
+      <w:pPr>
+        <w:rPr>
+          <w:rFonts w:asciiTheme="minorHAnsi" w:hAnsiTheme="minorHAnsi" w:cstheme="minorHAnsi"/>
+        </w:rPr>
+      </w:pPr>
+      <w:r>
+        <w:rPr>
+          <w:rFonts w:asciiTheme="minorHAnsi" w:hAnsiTheme="minorHAnsi" w:cstheme="minorHAnsi"/>
+        </w:rPr>
+        <w:t>Project Period: 2023 – 2024</w:t>
+      </w:r>
+    </w:p>
+    <w:p>
+      <w:pPr>
+        <w:rPr>
+          <w:rFonts w:asciiTheme="minorHAnsi" w:hAnsiTheme="minorHAnsi" w:cstheme="minorHAnsi"/>
+        </w:rPr>
+      </w:pPr>
+    </w:p>
+    <w:p>
+      <w:pPr>
+        <w:pStyle w:val="Default"/>
+        <w:rPr>
+          <w:rFonts w:asciiTheme="majorHAnsi" w:hAnsiTheme="majorHAnsi" w:cstheme="majorHAnsi"/>
+          <w:color w:val="auto"/>
+        </w:rPr>
+      </w:pPr>
+    </w:p>
+    <w:p>
+      <w:pPr>
+        <w:pStyle w:val="Heading1"/>
+        <w:rPr>
+          <w:rFonts w:asciiTheme="minorHAnsi" w:hAnsiTheme="minorHAnsi" w:cstheme="minorHAnsi"/>
+        </w:rPr>
+      </w:pPr>
+      <w:r>
+        <w:rPr>
+          <w:rFonts w:asciiTheme="minorHAnsi" w:hAnsiTheme="minorHAnsi" w:cstheme="minorHAnsi"/>
+        </w:rPr>
+        <w:t>Grants Submitted</w:t>
+      </w:r>
+    </w:p>
+    <w:p>
+      <w:pPr>
+        <w:rPr>
+          <w:rFonts w:asciiTheme="minorHAnsi" w:hAnsiTheme="minorHAnsi" w:cstheme="minorHAnsi"/>
+        </w:rPr>
+      </w:pPr>
+    </w:p>
+    <w:p>
+      <w:pPr>
+        <w:pStyle w:val="Default"/>
+        <w:numPr>
+          <w:ilvl w:val="0"/>
+          <w:numId w:val="91"/>
+        </w:numPr>
+        <w:rPr>
+          <w:rFonts w:asciiTheme="majorHAnsi" w:hAnsiTheme="majorHAnsi" w:cstheme="majorHAnsi"/>
+          <w:i/>
+          <w:iCs/>
+        </w:rPr>
+      </w:pPr>
+      <w:r>
+        <w:rPr>
+          <w:rFonts w:asciiTheme="majorHAnsi" w:hAnsiTheme="majorHAnsi" w:cstheme="majorHAnsi"/>
+        </w:rPr>
+        <w:t>Title: Learning Statistics – The Neuroscience of Desirable Difficulties</w:t>
+      </w:r>
+    </w:p>
+    <w:p>
+      <w:pPr>
+        <w:pStyle w:val="Default"/>
+        <w:rPr>
+          <w:rFonts w:asciiTheme="majorHAnsi" w:hAnsiTheme="majorHAnsi" w:cstheme="majorHAnsi"/>
+        </w:rPr>
+      </w:pPr>
+      <w:r>
+        <w:rPr>
+          <w:rFonts w:asciiTheme="majorHAnsi" w:hAnsiTheme="majorHAnsi" w:cstheme="majorHAnsi"/>
+        </w:rPr>
+        <w:t>Agency: National Science Foundation</w:t>
+      </w:r>
+    </w:p>
+    <w:p>
+      <w:pPr>
+        <w:pStyle w:val="Default"/>
+        <w:rPr>
+          <w:rFonts w:asciiTheme="majorHAnsi" w:hAnsiTheme="majorHAnsi" w:cstheme="majorHAnsi"/>
+        </w:rPr>
+      </w:pPr>
+      <w:r>
+        <w:rPr>
+          <w:rFonts w:asciiTheme="majorHAnsi" w:hAnsiTheme="majorHAnsi" w:cstheme="majorHAnsi"/>
+        </w:rPr>
+        <w:t>Program: Small Grant Program</w:t>
+      </w:r>
+    </w:p>
+    <w:p>
+      <w:pPr>
+        <w:pStyle w:val="Default"/>
+        <w:rPr>
+          <w:rFonts w:asciiTheme="majorHAnsi" w:hAnsiTheme="majorHAnsi" w:cstheme="majorHAnsi"/>
+        </w:rPr>
+      </w:pPr>
+      <w:r>
+        <w:rPr>
+          <w:rFonts w:asciiTheme="majorHAnsi" w:hAnsiTheme="majorHAnsi" w:cstheme="majorHAnsi"/>
+        </w:rPr>
+        <w:t>Role: Senior Personnel</w:t>
+      </w:r>
+    </w:p>
+    <w:p>
+      <w:pPr>
+        <w:pStyle w:val="Default"/>
+        <w:rPr>
+          <w:rFonts w:asciiTheme="majorHAnsi" w:hAnsiTheme="majorHAnsi" w:cstheme="majorHAnsi"/>
+        </w:rPr>
+      </w:pPr>
+      <w:r>
+        <w:rPr>
+          <w:rFonts w:asciiTheme="majorHAnsi" w:hAnsiTheme="majorHAnsi" w:cstheme="majorHAnsi"/>
+        </w:rPr>
+        <w:t>Requested Total Budget: $1,499,820</w:t>
+      </w:r>
+    </w:p>
+    <w:p>
+      <w:pPr>
+        <w:pStyle w:val="Default"/>
+        <w:rPr>
+          <w:rFonts w:asciiTheme="majorHAnsi" w:hAnsiTheme="majorHAnsi" w:cstheme="majorHAnsi"/>
+        </w:rPr>
+      </w:pPr>
+      <w:r>
+        <w:rPr>
+          <w:rFonts w:asciiTheme="majorHAnsi" w:hAnsiTheme="majorHAnsi" w:cstheme="majorHAnsi"/>
+        </w:rPr>
+        <w:t xml:space="preserve">Project Period: 2025 – 2029 </w:t>
+      </w:r>
+    </w:p>
+    <w:p>
+      <w:pPr>
+        <w:pStyle w:val="Heading1"/>
+        <w:rPr>
+          <w:rFonts w:asciiTheme="minorHAnsi" w:hAnsiTheme="minorHAnsi" w:cstheme="minorHAnsi"/>
+        </w:rPr>
+      </w:pPr>
+    </w:p>
+    <w:p>
+      <w:pPr>
+        <w:pStyle w:val="Heading1"/>
+        <w:rPr>
+          <w:rFonts w:asciiTheme="minorHAnsi" w:hAnsiTheme="minorHAnsi" w:cstheme="minorHAnsi"/>
+        </w:rPr>
+      </w:pPr>
+    </w:p>
+    <w:p>
+      <w:pPr>
+        <w:pStyle w:val="Heading1"/>
+        <w:rPr>
+          <w:rFonts w:asciiTheme="minorHAnsi" w:hAnsiTheme="minorHAnsi" w:cstheme="minorHAnsi"/>
+        </w:rPr>
+      </w:pPr>
+      <w:r>
+        <w:rPr>
+          <w:rFonts w:asciiTheme="minorHAnsi" w:hAnsiTheme="minorHAnsi" w:cstheme="minorHAnsi"/>
+        </w:rPr>
         <w:t xml:space="preserve">Peer-Reviewed </w:t>
       </w:r>
       <w:r>
@@ -2120,6 +2697,7 @@
           <w:szCs w:val="24"/>
           <w:lang w:bidi="ta-IN"/>
         </w:rPr>
+        <w:lastRenderedPageBreak/>
         <w:t xml:space="preserve">Marupudi, V., Varma, S., &amp; </w:t>
       </w:r>
       <w:r>
@@ -3458,19 +4036,7 @@
           <w:color w:val="000000"/>
           <w:lang w:bidi="ta-IN"/>
         </w:rPr>
-        <w:t xml:space="preserve">Proceedings of the </w:t>
-      </w:r>
-      <w:r>
-        <w:rPr>
-          <w:rFonts w:asciiTheme="majorHAnsi" w:eastAsia="Times" w:hAnsiTheme="majorHAnsi" w:cstheme="majorHAnsi"/>
-          <w:i/>
-          <w:iCs/>
-          <w:noProof/>
-          <w:color w:val="000000"/>
-          <w:lang w:bidi="ta-IN"/>
-        </w:rPr>
-        <w:lastRenderedPageBreak/>
-        <w:t>11</w:t>
+        <w:t>Proceedings of the 11</w:t>
       </w:r>
       <w:r>
         <w:rPr>
@@ -3699,18 +4265,6 @@
     <w:p>
       <w:pPr>
         <w:pStyle w:val="ListParagraph"/>
-        <w:ind w:left="0"/>
-        <w:rPr>
-          <w:rFonts w:asciiTheme="majorHAnsi" w:eastAsia="Times" w:hAnsiTheme="majorHAnsi" w:cstheme="majorHAnsi"/>
-          <w:noProof/>
-          <w:color w:val="000000"/>
-          <w:lang w:bidi="ta-IN"/>
-        </w:rPr>
-      </w:pPr>
-    </w:p>
-    <w:p>
-      <w:pPr>
-        <w:pStyle w:val="ListParagraph"/>
         <w:numPr>
           <w:ilvl w:val="0"/>
           <w:numId w:val="44"/>
@@ -3729,6 +4283,7 @@
           <w:color w:val="000000"/>
           <w:lang w:bidi="ta-IN"/>
         </w:rPr>
+        <w:lastRenderedPageBreak/>
         <w:t xml:space="preserve">Marupudi, V., Harsch, R.M., </w:t>
       </w:r>
       <w:r>
@@ -4156,731 +4711,6 @@
     </w:p>
     <w:p>
       <w:pPr>
-        <w:pStyle w:val="Default"/>
-        <w:rPr>
-          <w:rFonts w:asciiTheme="majorHAnsi" w:hAnsiTheme="majorHAnsi" w:cstheme="majorHAnsi"/>
-          <w:i/>
-          <w:iCs/>
-        </w:rPr>
-      </w:pPr>
-    </w:p>
-    <w:p>
-      <w:pPr>
-        <w:pStyle w:val="Default"/>
-        <w:rPr>
-          <w:rFonts w:asciiTheme="majorHAnsi" w:hAnsiTheme="majorHAnsi" w:cstheme="majorHAnsi"/>
-          <w:color w:val="auto"/>
-        </w:rPr>
-      </w:pPr>
-    </w:p>
-    <w:p>
-      <w:pPr>
-        <w:pStyle w:val="Heading1"/>
-        <w:rPr>
-          <w:rFonts w:asciiTheme="minorHAnsi" w:hAnsiTheme="minorHAnsi" w:cstheme="minorHAnsi"/>
-        </w:rPr>
-      </w:pPr>
-      <w:r>
-        <w:rPr>
-          <w:rFonts w:asciiTheme="minorHAnsi" w:hAnsiTheme="minorHAnsi" w:cstheme="minorHAnsi"/>
-        </w:rPr>
-        <w:t xml:space="preserve">Grants </w:t>
-      </w:r>
-      <w:r>
-        <w:rPr>
-          <w:rFonts w:asciiTheme="minorHAnsi" w:hAnsiTheme="minorHAnsi" w:cstheme="minorHAnsi"/>
-        </w:rPr>
-        <w:t>Awarded</w:t>
-      </w:r>
-    </w:p>
-    <w:p>
-      <w:pPr>
-        <w:rPr>
-          <w:rFonts w:asciiTheme="minorHAnsi" w:hAnsiTheme="minorHAnsi" w:cstheme="minorHAnsi"/>
-        </w:rPr>
-      </w:pPr>
-    </w:p>
-    <w:p>
-      <w:pPr>
-        <w:pStyle w:val="Default"/>
-        <w:numPr>
-          <w:ilvl w:val="0"/>
-          <w:numId w:val="71"/>
-        </w:numPr>
-        <w:rPr>
-          <w:rFonts w:asciiTheme="majorHAnsi" w:hAnsiTheme="majorHAnsi" w:cstheme="majorHAnsi"/>
-          <w:i/>
-          <w:iCs/>
-        </w:rPr>
-      </w:pPr>
-      <w:r>
-        <w:rPr>
-          <w:rFonts w:asciiTheme="majorHAnsi" w:hAnsiTheme="majorHAnsi" w:cstheme="majorHAnsi"/>
-        </w:rPr>
-        <w:t>Title: Harnessing GPT Technologies to Develop Students’ Statistical and Computational Thinking</w:t>
-      </w:r>
-    </w:p>
-    <w:p>
-      <w:pPr>
-        <w:pStyle w:val="Default"/>
-        <w:rPr>
-          <w:rFonts w:asciiTheme="majorHAnsi" w:hAnsiTheme="majorHAnsi" w:cstheme="majorHAnsi"/>
-        </w:rPr>
-      </w:pPr>
-      <w:r>
-        <w:rPr>
-          <w:rFonts w:asciiTheme="majorHAnsi" w:hAnsiTheme="majorHAnsi" w:cstheme="majorHAnsi"/>
-        </w:rPr>
-        <w:t>Agency: University of Illinois Center for Social and Behavioral Sciences</w:t>
-      </w:r>
-    </w:p>
-    <w:p>
-      <w:pPr>
-        <w:pStyle w:val="Default"/>
-        <w:rPr>
-          <w:rFonts w:asciiTheme="majorHAnsi" w:hAnsiTheme="majorHAnsi" w:cstheme="majorHAnsi"/>
-        </w:rPr>
-      </w:pPr>
-      <w:r>
-        <w:rPr>
-          <w:rFonts w:asciiTheme="majorHAnsi" w:hAnsiTheme="majorHAnsi" w:cstheme="majorHAnsi"/>
-        </w:rPr>
-        <w:t>Program</w:t>
-      </w:r>
-      <w:r>
-        <w:rPr>
-          <w:rFonts w:asciiTheme="majorHAnsi" w:hAnsiTheme="majorHAnsi" w:cstheme="majorHAnsi"/>
-        </w:rPr>
-        <w:t>: Small Grant Program</w:t>
-      </w:r>
-    </w:p>
-    <w:p>
-      <w:pPr>
-        <w:pStyle w:val="Default"/>
-        <w:rPr>
-          <w:rFonts w:asciiTheme="majorHAnsi" w:hAnsiTheme="majorHAnsi" w:cstheme="majorHAnsi"/>
-        </w:rPr>
-      </w:pPr>
-      <w:r>
-        <w:rPr>
-          <w:rFonts w:asciiTheme="majorHAnsi" w:hAnsiTheme="majorHAnsi" w:cstheme="majorHAnsi"/>
-        </w:rPr>
-        <w:t>Role: Principal Investigator</w:t>
-      </w:r>
-    </w:p>
-    <w:p>
-      <w:pPr>
-        <w:pStyle w:val="Default"/>
-        <w:rPr>
-          <w:rFonts w:asciiTheme="majorHAnsi" w:hAnsiTheme="majorHAnsi" w:cstheme="majorHAnsi"/>
-        </w:rPr>
-      </w:pPr>
-      <w:r>
-        <w:rPr>
-          <w:rFonts w:asciiTheme="majorHAnsi" w:hAnsiTheme="majorHAnsi" w:cstheme="majorHAnsi"/>
-        </w:rPr>
-        <w:t>Award: $29,450</w:t>
-      </w:r>
-    </w:p>
-    <w:p>
-      <w:pPr>
-        <w:pStyle w:val="Default"/>
-        <w:rPr>
-          <w:rFonts w:asciiTheme="majorHAnsi" w:hAnsiTheme="majorHAnsi" w:cstheme="majorHAnsi"/>
-        </w:rPr>
-      </w:pPr>
-      <w:r>
-        <w:rPr>
-          <w:rFonts w:asciiTheme="majorHAnsi" w:hAnsiTheme="majorHAnsi" w:cstheme="majorHAnsi"/>
-        </w:rPr>
-        <w:t xml:space="preserve">Project Period: 2024 – 2025 </w:t>
-      </w:r>
-    </w:p>
-    <w:p>
-      <w:pPr>
-        <w:pStyle w:val="Default"/>
-        <w:rPr>
-          <w:rFonts w:asciiTheme="majorHAnsi" w:hAnsiTheme="majorHAnsi" w:cstheme="majorHAnsi"/>
-          <w:i/>
-          <w:iCs/>
-        </w:rPr>
-      </w:pPr>
-    </w:p>
-    <w:p>
-      <w:pPr>
-        <w:pStyle w:val="Default"/>
-        <w:numPr>
-          <w:ilvl w:val="0"/>
-          <w:numId w:val="70"/>
-        </w:numPr>
-        <w:rPr>
-          <w:rFonts w:asciiTheme="majorHAnsi" w:hAnsiTheme="majorHAnsi" w:cstheme="majorHAnsi"/>
-          <w:i/>
-          <w:iCs/>
-        </w:rPr>
-      </w:pPr>
-      <w:r>
-        <w:rPr>
-          <w:rFonts w:asciiTheme="majorHAnsi" w:hAnsiTheme="majorHAnsi" w:cstheme="majorHAnsi"/>
-        </w:rPr>
-        <w:t xml:space="preserve">Title: </w:t>
-      </w:r>
-      <w:r>
-        <w:rPr>
-          <w:rFonts w:asciiTheme="majorHAnsi" w:hAnsiTheme="majorHAnsi" w:cstheme="majorHAnsi"/>
-        </w:rPr>
-        <w:t>Building a Modern Assessment for Statistical Literacy</w:t>
-      </w:r>
-    </w:p>
-    <w:p>
-      <w:pPr>
-        <w:pStyle w:val="Default"/>
-        <w:rPr>
-          <w:rFonts w:asciiTheme="majorHAnsi" w:hAnsiTheme="majorHAnsi" w:cstheme="majorHAnsi"/>
-        </w:rPr>
-      </w:pPr>
-      <w:r>
-        <w:rPr>
-          <w:rFonts w:asciiTheme="majorHAnsi" w:hAnsiTheme="majorHAnsi" w:cstheme="majorHAnsi"/>
-        </w:rPr>
-        <w:t>Agency: University of Illinois Office of the Provost</w:t>
-      </w:r>
-    </w:p>
-    <w:p>
-      <w:pPr>
-        <w:pStyle w:val="Default"/>
-        <w:rPr>
-          <w:rFonts w:asciiTheme="majorHAnsi" w:hAnsiTheme="majorHAnsi" w:cstheme="majorHAnsi"/>
-        </w:rPr>
-      </w:pPr>
-      <w:r>
-        <w:rPr>
-          <w:rFonts w:asciiTheme="majorHAnsi" w:hAnsiTheme="majorHAnsi" w:cstheme="majorHAnsi"/>
-        </w:rPr>
-        <w:t>Program</w:t>
-      </w:r>
-      <w:r>
-        <w:rPr>
-          <w:rFonts w:asciiTheme="majorHAnsi" w:hAnsiTheme="majorHAnsi" w:cstheme="majorHAnsi"/>
-        </w:rPr>
-        <w:t>: Provost’s Initiative on Teaching Advancement</w:t>
-      </w:r>
-    </w:p>
-    <w:p>
-      <w:pPr>
-        <w:pStyle w:val="Default"/>
-        <w:rPr>
-          <w:rFonts w:asciiTheme="majorHAnsi" w:hAnsiTheme="majorHAnsi" w:cstheme="majorHAnsi"/>
-        </w:rPr>
-      </w:pPr>
-      <w:r>
-        <w:rPr>
-          <w:rFonts w:asciiTheme="majorHAnsi" w:hAnsiTheme="majorHAnsi" w:cstheme="majorHAnsi"/>
-        </w:rPr>
-        <w:t>Role: Co-Principal Investigator</w:t>
-      </w:r>
-    </w:p>
-    <w:p>
-      <w:pPr>
-        <w:pStyle w:val="Default"/>
-        <w:rPr>
-          <w:rFonts w:asciiTheme="majorHAnsi" w:hAnsiTheme="majorHAnsi" w:cstheme="majorHAnsi"/>
-        </w:rPr>
-      </w:pPr>
-      <w:r>
-        <w:rPr>
-          <w:rFonts w:asciiTheme="majorHAnsi" w:hAnsiTheme="majorHAnsi" w:cstheme="majorHAnsi"/>
-        </w:rPr>
-        <w:t>Award: $7,500</w:t>
-      </w:r>
-    </w:p>
-    <w:p>
-      <w:pPr>
-        <w:pStyle w:val="Default"/>
-        <w:rPr>
-          <w:rFonts w:asciiTheme="majorHAnsi" w:hAnsiTheme="majorHAnsi" w:cstheme="majorHAnsi"/>
-          <w:i/>
-          <w:iCs/>
-        </w:rPr>
-      </w:pPr>
-      <w:r>
-        <w:rPr>
-          <w:rFonts w:asciiTheme="majorHAnsi" w:hAnsiTheme="majorHAnsi" w:cstheme="majorHAnsi"/>
-        </w:rPr>
-        <w:t xml:space="preserve">Project Period: 2024 – 2025 </w:t>
-      </w:r>
-    </w:p>
-    <w:p>
-      <w:pPr>
-        <w:pStyle w:val="Default"/>
-        <w:rPr>
-          <w:rFonts w:asciiTheme="majorHAnsi" w:hAnsiTheme="majorHAnsi" w:cstheme="majorHAnsi"/>
-          <w:i/>
-          <w:iCs/>
-        </w:rPr>
-      </w:pPr>
-    </w:p>
-    <w:p>
-      <w:pPr>
-        <w:pStyle w:val="Default"/>
-        <w:numPr>
-          <w:ilvl w:val="0"/>
-          <w:numId w:val="63"/>
-        </w:numPr>
-        <w:rPr>
-          <w:rFonts w:asciiTheme="majorHAnsi" w:hAnsiTheme="majorHAnsi" w:cstheme="majorHAnsi"/>
-          <w:i/>
-          <w:iCs/>
-        </w:rPr>
-      </w:pPr>
-      <w:r>
-        <w:rPr>
-          <w:rFonts w:asciiTheme="majorHAnsi" w:hAnsiTheme="majorHAnsi" w:cstheme="majorHAnsi"/>
-        </w:rPr>
-        <w:t>Title: An Authentic Introduction to Data and Statistics</w:t>
-      </w:r>
-    </w:p>
-    <w:p>
-      <w:pPr>
-        <w:pStyle w:val="Default"/>
-        <w:rPr>
-          <w:rFonts w:asciiTheme="majorHAnsi" w:hAnsiTheme="majorHAnsi" w:cstheme="majorHAnsi"/>
-        </w:rPr>
-      </w:pPr>
-      <w:r>
-        <w:rPr>
-          <w:rFonts w:asciiTheme="majorHAnsi" w:hAnsiTheme="majorHAnsi" w:cstheme="majorHAnsi"/>
-        </w:rPr>
-        <w:t xml:space="preserve">Agency: University of Illinois University Library </w:t>
-      </w:r>
-    </w:p>
-    <w:p>
-      <w:pPr>
-        <w:pStyle w:val="Default"/>
-        <w:rPr>
-          <w:rFonts w:asciiTheme="majorHAnsi" w:hAnsiTheme="majorHAnsi" w:cstheme="majorHAnsi"/>
-        </w:rPr>
-      </w:pPr>
-      <w:r>
-        <w:rPr>
-          <w:rFonts w:asciiTheme="majorHAnsi" w:hAnsiTheme="majorHAnsi" w:cstheme="majorHAnsi"/>
-        </w:rPr>
-        <w:t>Program</w:t>
-      </w:r>
-      <w:r>
-        <w:rPr>
-          <w:rFonts w:asciiTheme="majorHAnsi" w:hAnsiTheme="majorHAnsi" w:cstheme="majorHAnsi"/>
-        </w:rPr>
-        <w:t>: Open Educational Resources Incentive Program</w:t>
-      </w:r>
-    </w:p>
-    <w:p>
-      <w:pPr>
-        <w:pStyle w:val="Default"/>
-        <w:rPr>
-          <w:rFonts w:asciiTheme="majorHAnsi" w:hAnsiTheme="majorHAnsi" w:cstheme="majorHAnsi"/>
-        </w:rPr>
-      </w:pPr>
-      <w:r>
-        <w:rPr>
-          <w:rFonts w:asciiTheme="majorHAnsi" w:hAnsiTheme="majorHAnsi" w:cstheme="majorHAnsi"/>
-        </w:rPr>
-        <w:t>Role: Project Director</w:t>
-      </w:r>
-    </w:p>
-    <w:p>
-      <w:pPr>
-        <w:pStyle w:val="Default"/>
-        <w:rPr>
-          <w:rFonts w:asciiTheme="majorHAnsi" w:hAnsiTheme="majorHAnsi" w:cstheme="majorHAnsi"/>
-        </w:rPr>
-      </w:pPr>
-      <w:r>
-        <w:rPr>
-          <w:rFonts w:asciiTheme="majorHAnsi" w:hAnsiTheme="majorHAnsi" w:cstheme="majorHAnsi"/>
-        </w:rPr>
-        <w:t>Award: $6</w:t>
-      </w:r>
-      <w:r>
-        <w:rPr>
-          <w:rFonts w:asciiTheme="majorHAnsi" w:hAnsiTheme="majorHAnsi" w:cstheme="majorHAnsi"/>
-        </w:rPr>
-        <w:t>,</w:t>
-      </w:r>
-      <w:r>
-        <w:rPr>
-          <w:rFonts w:asciiTheme="majorHAnsi" w:hAnsiTheme="majorHAnsi" w:cstheme="majorHAnsi"/>
-        </w:rPr>
-        <w:t>000</w:t>
-      </w:r>
-    </w:p>
-    <w:p>
-      <w:pPr>
-        <w:pStyle w:val="Default"/>
-        <w:rPr>
-          <w:rFonts w:asciiTheme="majorHAnsi" w:hAnsiTheme="majorHAnsi" w:cstheme="majorHAnsi"/>
-          <w:i/>
-          <w:iCs/>
-        </w:rPr>
-      </w:pPr>
-      <w:r>
-        <w:rPr>
-          <w:rFonts w:asciiTheme="majorHAnsi" w:hAnsiTheme="majorHAnsi" w:cstheme="majorHAnsi"/>
-        </w:rPr>
-        <w:t>Project Period: 202</w:t>
-      </w:r>
-      <w:r>
-        <w:rPr>
-          <w:rFonts w:asciiTheme="majorHAnsi" w:hAnsiTheme="majorHAnsi" w:cstheme="majorHAnsi"/>
-        </w:rPr>
-        <w:t>4</w:t>
-      </w:r>
-      <w:r>
-        <w:rPr>
-          <w:rFonts w:asciiTheme="majorHAnsi" w:hAnsiTheme="majorHAnsi" w:cstheme="majorHAnsi"/>
-        </w:rPr>
-        <w:t xml:space="preserve"> – 202</w:t>
-      </w:r>
-      <w:r>
-        <w:rPr>
-          <w:rFonts w:asciiTheme="majorHAnsi" w:hAnsiTheme="majorHAnsi" w:cstheme="majorHAnsi"/>
-        </w:rPr>
-        <w:t>6</w:t>
-      </w:r>
-      <w:r>
-        <w:rPr>
-          <w:rFonts w:asciiTheme="majorHAnsi" w:hAnsiTheme="majorHAnsi" w:cstheme="majorHAnsi"/>
-        </w:rPr>
-        <w:t xml:space="preserve"> </w:t>
-      </w:r>
-    </w:p>
-    <w:p>
-      <w:pPr>
-        <w:pStyle w:val="Default"/>
-        <w:rPr>
-          <w:rFonts w:asciiTheme="majorHAnsi" w:hAnsiTheme="majorHAnsi" w:cstheme="majorHAnsi"/>
-          <w:i/>
-          <w:iCs/>
-        </w:rPr>
-      </w:pPr>
-    </w:p>
-    <w:p>
-      <w:pPr>
-        <w:pStyle w:val="Default"/>
-        <w:numPr>
-          <w:ilvl w:val="0"/>
-          <w:numId w:val="64"/>
-        </w:numPr>
-        <w:rPr>
-          <w:rFonts w:asciiTheme="majorHAnsi" w:hAnsiTheme="majorHAnsi" w:cstheme="majorHAnsi"/>
-          <w:i/>
-          <w:iCs/>
-        </w:rPr>
-      </w:pPr>
-      <w:r>
-        <w:rPr>
-          <w:rFonts w:asciiTheme="majorHAnsi" w:hAnsiTheme="majorHAnsi" w:cstheme="majorHAnsi"/>
-        </w:rPr>
-        <w:t xml:space="preserve">Title: </w:t>
-      </w:r>
-      <w:r>
-        <w:rPr>
-          <w:rFonts w:asciiTheme="majorHAnsi" w:hAnsiTheme="majorHAnsi" w:cstheme="majorHAnsi"/>
-        </w:rPr>
-        <w:t>Developing Gender Inclusive Activities for Quantitative Methods Courses</w:t>
-      </w:r>
-    </w:p>
-    <w:p>
-      <w:pPr>
-        <w:pStyle w:val="Default"/>
-        <w:rPr>
-          <w:rFonts w:asciiTheme="majorHAnsi" w:hAnsiTheme="majorHAnsi" w:cstheme="majorHAnsi"/>
-        </w:rPr>
-      </w:pPr>
-      <w:r>
-        <w:rPr>
-          <w:rFonts w:asciiTheme="majorHAnsi" w:hAnsiTheme="majorHAnsi" w:cstheme="majorHAnsi"/>
-        </w:rPr>
-        <w:t>Agency: Association for Psychological Science</w:t>
-      </w:r>
-    </w:p>
-    <w:p>
-      <w:pPr>
-        <w:pStyle w:val="Default"/>
-        <w:rPr>
-          <w:rFonts w:asciiTheme="majorHAnsi" w:hAnsiTheme="majorHAnsi" w:cstheme="majorHAnsi"/>
-        </w:rPr>
-      </w:pPr>
-      <w:r>
-        <w:rPr>
-          <w:rFonts w:asciiTheme="majorHAnsi" w:hAnsiTheme="majorHAnsi" w:cstheme="majorHAnsi"/>
-        </w:rPr>
-        <w:lastRenderedPageBreak/>
-        <w:t>Program</w:t>
-      </w:r>
-      <w:r>
-        <w:rPr>
-          <w:rFonts w:asciiTheme="majorHAnsi" w:hAnsiTheme="majorHAnsi" w:cstheme="majorHAnsi"/>
-        </w:rPr>
-        <w:t xml:space="preserve">: Fund </w:t>
-      </w:r>
-      <w:r>
-        <w:rPr>
-          <w:rFonts w:asciiTheme="majorHAnsi" w:hAnsiTheme="majorHAnsi" w:cstheme="majorHAnsi"/>
-        </w:rPr>
-        <w:t>for Teaching and Public Understanding of Psychological Science</w:t>
-      </w:r>
-    </w:p>
-    <w:p>
-      <w:pPr>
-        <w:pStyle w:val="Default"/>
-        <w:rPr>
-          <w:rFonts w:asciiTheme="majorHAnsi" w:hAnsiTheme="majorHAnsi" w:cstheme="majorHAnsi"/>
-        </w:rPr>
-      </w:pPr>
-      <w:r>
-        <w:rPr>
-          <w:rFonts w:asciiTheme="majorHAnsi" w:hAnsiTheme="majorHAnsi" w:cstheme="majorHAnsi"/>
-        </w:rPr>
-        <w:t>Role: Project Director</w:t>
-      </w:r>
-    </w:p>
-    <w:p>
-      <w:pPr>
-        <w:pStyle w:val="Default"/>
-        <w:rPr>
-          <w:rFonts w:asciiTheme="majorHAnsi" w:hAnsiTheme="majorHAnsi" w:cstheme="majorHAnsi"/>
-          <w:i/>
-          <w:iCs/>
-        </w:rPr>
-      </w:pPr>
-      <w:r>
-        <w:rPr>
-          <w:rFonts w:asciiTheme="majorHAnsi" w:hAnsiTheme="majorHAnsi" w:cstheme="majorHAnsi"/>
-        </w:rPr>
-        <w:t>Award: $5</w:t>
-      </w:r>
-      <w:r>
-        <w:rPr>
-          <w:rFonts w:asciiTheme="majorHAnsi" w:hAnsiTheme="majorHAnsi" w:cstheme="majorHAnsi"/>
-        </w:rPr>
-        <w:t>,</w:t>
-      </w:r>
-      <w:r>
-        <w:rPr>
-          <w:rFonts w:asciiTheme="majorHAnsi" w:hAnsiTheme="majorHAnsi" w:cstheme="majorHAnsi"/>
-        </w:rPr>
-        <w:t>000</w:t>
-      </w:r>
-    </w:p>
-    <w:p>
-      <w:pPr>
-        <w:rPr>
-          <w:rFonts w:asciiTheme="minorHAnsi" w:hAnsiTheme="minorHAnsi" w:cstheme="minorHAnsi"/>
-        </w:rPr>
-      </w:pPr>
-      <w:r>
-        <w:rPr>
-          <w:rFonts w:asciiTheme="minorHAnsi" w:hAnsiTheme="minorHAnsi" w:cstheme="minorHAnsi"/>
-        </w:rPr>
-        <w:t>Project Period: 2023 – 2024</w:t>
-      </w:r>
-    </w:p>
-    <w:p>
-      <w:pPr>
-        <w:rPr>
-          <w:rFonts w:asciiTheme="minorHAnsi" w:hAnsiTheme="minorHAnsi" w:cstheme="minorHAnsi"/>
-        </w:rPr>
-      </w:pPr>
-    </w:p>
-    <w:p>
-      <w:pPr>
-        <w:pStyle w:val="Default"/>
-        <w:rPr>
-          <w:rFonts w:asciiTheme="majorHAnsi" w:hAnsiTheme="majorHAnsi" w:cstheme="majorHAnsi"/>
-          <w:color w:val="auto"/>
-        </w:rPr>
-      </w:pPr>
-    </w:p>
-    <w:p>
-      <w:pPr>
-        <w:pStyle w:val="Heading1"/>
-        <w:rPr>
-          <w:rFonts w:asciiTheme="minorHAnsi" w:hAnsiTheme="minorHAnsi" w:cstheme="minorHAnsi"/>
-        </w:rPr>
-      </w:pPr>
-      <w:r>
-        <w:rPr>
-          <w:rFonts w:asciiTheme="minorHAnsi" w:hAnsiTheme="minorHAnsi" w:cstheme="minorHAnsi"/>
-        </w:rPr>
-        <w:t>Grants Submitted</w:t>
-      </w:r>
-    </w:p>
-    <w:p>
-      <w:pPr>
-        <w:rPr>
-          <w:rFonts w:asciiTheme="minorHAnsi" w:hAnsiTheme="minorHAnsi" w:cstheme="minorHAnsi"/>
-        </w:rPr>
-      </w:pPr>
-    </w:p>
-    <w:p>
-      <w:pPr>
-        <w:pStyle w:val="Default"/>
-        <w:numPr>
-          <w:ilvl w:val="0"/>
-          <w:numId w:val="91"/>
-        </w:numPr>
-        <w:rPr>
-          <w:rFonts w:asciiTheme="majorHAnsi" w:hAnsiTheme="majorHAnsi" w:cstheme="majorHAnsi"/>
-          <w:i/>
-          <w:iCs/>
-        </w:rPr>
-      </w:pPr>
-      <w:r>
-        <w:rPr>
-          <w:rFonts w:asciiTheme="majorHAnsi" w:hAnsiTheme="majorHAnsi" w:cstheme="majorHAnsi"/>
-        </w:rPr>
-        <w:t xml:space="preserve">Title: </w:t>
-      </w:r>
-      <w:r>
-        <w:rPr>
-          <w:rFonts w:asciiTheme="majorHAnsi" w:hAnsiTheme="majorHAnsi" w:cstheme="majorHAnsi"/>
-        </w:rPr>
-        <w:t>Learning Statistics – The Neuroscience of Desirable Difficulties</w:t>
-      </w:r>
-    </w:p>
-    <w:p>
-      <w:pPr>
-        <w:pStyle w:val="Default"/>
-        <w:rPr>
-          <w:rFonts w:asciiTheme="majorHAnsi" w:hAnsiTheme="majorHAnsi" w:cstheme="majorHAnsi"/>
-        </w:rPr>
-      </w:pPr>
-      <w:r>
-        <w:rPr>
-          <w:rFonts w:asciiTheme="majorHAnsi" w:hAnsiTheme="majorHAnsi" w:cstheme="majorHAnsi"/>
-        </w:rPr>
-        <w:t xml:space="preserve">Agency: </w:t>
-      </w:r>
-      <w:r>
-        <w:rPr>
-          <w:rFonts w:asciiTheme="majorHAnsi" w:hAnsiTheme="majorHAnsi" w:cstheme="majorHAnsi"/>
-        </w:rPr>
-        <w:t>National Science Foundation</w:t>
-      </w:r>
-    </w:p>
-    <w:p>
-      <w:pPr>
-        <w:pStyle w:val="Default"/>
-        <w:rPr>
-          <w:rFonts w:asciiTheme="majorHAnsi" w:hAnsiTheme="majorHAnsi" w:cstheme="majorHAnsi"/>
-        </w:rPr>
-      </w:pPr>
-      <w:r>
-        <w:rPr>
-          <w:rFonts w:asciiTheme="majorHAnsi" w:hAnsiTheme="majorHAnsi" w:cstheme="majorHAnsi"/>
-        </w:rPr>
-        <w:t>Program: Small Grant Program</w:t>
-      </w:r>
-    </w:p>
-    <w:p>
-      <w:pPr>
-        <w:pStyle w:val="Default"/>
-        <w:rPr>
-          <w:rFonts w:asciiTheme="majorHAnsi" w:hAnsiTheme="majorHAnsi" w:cstheme="majorHAnsi"/>
-        </w:rPr>
-      </w:pPr>
-      <w:r>
-        <w:rPr>
-          <w:rFonts w:asciiTheme="majorHAnsi" w:hAnsiTheme="majorHAnsi" w:cstheme="majorHAnsi"/>
-        </w:rPr>
-        <w:t xml:space="preserve">Role: </w:t>
-      </w:r>
-      <w:r>
-        <w:rPr>
-          <w:rFonts w:asciiTheme="majorHAnsi" w:hAnsiTheme="majorHAnsi" w:cstheme="majorHAnsi"/>
-        </w:rPr>
-        <w:t>Senior Personnel</w:t>
-      </w:r>
-    </w:p>
-    <w:p>
-      <w:pPr>
-        <w:pStyle w:val="Default"/>
-        <w:rPr>
-          <w:rFonts w:asciiTheme="majorHAnsi" w:hAnsiTheme="majorHAnsi" w:cstheme="majorHAnsi"/>
-        </w:rPr>
-      </w:pPr>
-      <w:r>
-        <w:rPr>
-          <w:rFonts w:asciiTheme="majorHAnsi" w:hAnsiTheme="majorHAnsi" w:cstheme="majorHAnsi"/>
-        </w:rPr>
-        <w:t xml:space="preserve">Requested </w:t>
-      </w:r>
-      <w:r>
-        <w:rPr>
-          <w:rFonts w:asciiTheme="majorHAnsi" w:hAnsiTheme="majorHAnsi" w:cstheme="majorHAnsi"/>
-        </w:rPr>
-        <w:t xml:space="preserve">Total </w:t>
-      </w:r>
-      <w:r>
-        <w:rPr>
-          <w:rFonts w:asciiTheme="majorHAnsi" w:hAnsiTheme="majorHAnsi" w:cstheme="majorHAnsi"/>
-        </w:rPr>
-        <w:t>Budget</w:t>
-      </w:r>
-      <w:r>
-        <w:rPr>
-          <w:rFonts w:asciiTheme="majorHAnsi" w:hAnsiTheme="majorHAnsi" w:cstheme="majorHAnsi"/>
-        </w:rPr>
-        <w:t>: $</w:t>
-      </w:r>
-      <w:r>
-        <w:rPr>
-          <w:rFonts w:asciiTheme="majorHAnsi" w:hAnsiTheme="majorHAnsi" w:cstheme="majorHAnsi"/>
-        </w:rPr>
-        <w:t>1,499,820</w:t>
-      </w:r>
-    </w:p>
-    <w:p>
-      <w:pPr>
-        <w:pStyle w:val="Default"/>
-        <w:rPr>
-          <w:rFonts w:asciiTheme="majorHAnsi" w:hAnsiTheme="majorHAnsi" w:cstheme="majorHAnsi"/>
-        </w:rPr>
-      </w:pPr>
-      <w:r>
-        <w:rPr>
-          <w:rFonts w:asciiTheme="majorHAnsi" w:hAnsiTheme="majorHAnsi" w:cstheme="majorHAnsi"/>
-        </w:rPr>
-        <w:t>Project Period: 202</w:t>
-      </w:r>
-      <w:r>
-        <w:rPr>
-          <w:rFonts w:asciiTheme="majorHAnsi" w:hAnsiTheme="majorHAnsi" w:cstheme="majorHAnsi"/>
-        </w:rPr>
-        <w:t>5</w:t>
-      </w:r>
-      <w:r>
-        <w:rPr>
-          <w:rFonts w:asciiTheme="majorHAnsi" w:hAnsiTheme="majorHAnsi" w:cstheme="majorHAnsi"/>
-        </w:rPr>
-        <w:t xml:space="preserve"> – 202</w:t>
-      </w:r>
-      <w:r>
-        <w:rPr>
-          <w:rFonts w:asciiTheme="majorHAnsi" w:hAnsiTheme="majorHAnsi" w:cstheme="majorHAnsi"/>
-        </w:rPr>
-        <w:t>9</w:t>
-      </w:r>
-      <w:r>
-        <w:rPr>
-          <w:rFonts w:asciiTheme="majorHAnsi" w:hAnsiTheme="majorHAnsi" w:cstheme="majorHAnsi"/>
-        </w:rPr>
-        <w:t xml:space="preserve"> </w:t>
-      </w:r>
-    </w:p>
-    <w:p>
-      <w:pPr>
         <w:rPr>
           <w:rFonts w:asciiTheme="minorHAnsi" w:hAnsiTheme="minorHAnsi" w:cstheme="minorHAnsi"/>
         </w:rPr>
@@ -4973,7 +4803,31 @@
           <w:szCs w:val="24"/>
           <w:lang w:bidi="ta-IN"/>
         </w:rPr>
-        <w:t>Teaching Data Visualization Literacy</w:t>
+        <w:t xml:space="preserve">Teaching </w:t>
+      </w:r>
+      <w:r>
+        <w:rPr>
+          <w:rFonts w:asciiTheme="majorHAnsi" w:hAnsiTheme="majorHAnsi" w:cstheme="majorHAnsi"/>
+          <w:i/>
+          <w:iCs/>
+          <w:color w:val="000000"/>
+          <w:sz w:val="24"/>
+          <w:szCs w:val="24"/>
+          <w:lang w:bidi="ta-IN"/>
+        </w:rPr>
+        <w:t xml:space="preserve">Authentic </w:t>
+      </w:r>
+      <w:r>
+        <w:rPr>
+          <w:rFonts w:asciiTheme="majorHAnsi" w:hAnsiTheme="majorHAnsi" w:cstheme="majorHAnsi"/>
+          <w:i/>
+          <w:iCs/>
+          <w:color w:val="000000"/>
+          <w:sz w:val="24"/>
+          <w:szCs w:val="24"/>
+          <w:lang w:bidi="ta-IN"/>
+        </w:rPr>
+        <w:t>Data Visualization Literacy</w:t>
       </w:r>
       <w:r>
         <w:rPr>
@@ -20001,7 +19855,19 @@
               <w:rPr>
                 <w:rFonts w:asciiTheme="minorHAnsi" w:hAnsiTheme="minorHAnsi" w:cstheme="minorHAnsi"/>
               </w:rPr>
-              <w:t xml:space="preserve">2024 – present </w:t>
+              <w:t xml:space="preserve">2024 – </w:t>
+            </w:r>
+            <w:r>
+              <w:rPr>
+                <w:rFonts w:asciiTheme="minorHAnsi" w:hAnsiTheme="minorHAnsi" w:cstheme="minorHAnsi"/>
+              </w:rPr>
+              <w:t>2025</w:t>
+            </w:r>
+            <w:r>
+              <w:rPr>
+                <w:rFonts w:asciiTheme="minorHAnsi" w:hAnsiTheme="minorHAnsi" w:cstheme="minorHAnsi"/>
+              </w:rPr>
+              <w:t xml:space="preserve"> </w:t>
             </w:r>
           </w:p>
         </w:tc>
@@ -21415,27 +21281,7 @@
               <w:rPr>
                 <w:rFonts w:asciiTheme="minorHAnsi" w:hAnsiTheme="minorHAnsi" w:cstheme="minorHAnsi"/>
               </w:rPr>
-              <w:t xml:space="preserve">Bhuvan Kala, Julianna Drew, &amp; Sanjana </w:t>
-            </w:r>
-            <w:proofErr w:type="spellStart"/>
-            <w:r>
-              <w:rPr>
-                <w:rFonts w:asciiTheme="minorHAnsi" w:hAnsiTheme="minorHAnsi" w:cstheme="minorHAnsi"/>
-              </w:rPr>
-              <w:t>Gongati</w:t>
-            </w:r>
-            <w:proofErr w:type="spellEnd"/>
-            <w:r>
-              <w:rPr>
-                <w:rFonts w:asciiTheme="minorHAnsi" w:hAnsiTheme="minorHAnsi" w:cstheme="minorHAnsi"/>
-              </w:rPr>
-              <w:t xml:space="preserve"> – </w:t>
-            </w:r>
-            <w:r>
-              <w:rPr>
-                <w:rFonts w:asciiTheme="minorHAnsi" w:hAnsiTheme="minorHAnsi" w:cstheme="minorHAnsi"/>
-              </w:rPr>
-              <w:t>Harnessing GPT Technologies to Develop Students’ Statistical and Computational Thinking</w:t>
+              <w:t>Madeline Hunt &amp; Samin Hemani – Tolerance of Uncertainty and Learning Statistics</w:t>
             </w:r>
           </w:p>
         </w:tc>
@@ -21453,7 +21299,7 @@
               <w:rPr>
                 <w:rFonts w:asciiTheme="minorHAnsi" w:hAnsiTheme="minorHAnsi" w:cstheme="minorHAnsi"/>
               </w:rPr>
-              <w:t>2024 – 2025</w:t>
+              <w:t xml:space="preserve">2024 – 2025 </w:t>
             </w:r>
           </w:p>
         </w:tc>
@@ -21477,7 +21323,27 @@
               <w:rPr>
                 <w:rFonts w:asciiTheme="minorHAnsi" w:hAnsiTheme="minorHAnsi" w:cstheme="minorHAnsi"/>
               </w:rPr>
-              <w:t>Daniel Hogan – Mind Wandering when Learning Statistics</w:t>
+              <w:t xml:space="preserve">Bhuvan Kala, Julianna Drew, &amp; Sanjana </w:t>
+            </w:r>
+            <w:proofErr w:type="spellStart"/>
+            <w:r>
+              <w:rPr>
+                <w:rFonts w:asciiTheme="minorHAnsi" w:hAnsiTheme="minorHAnsi" w:cstheme="minorHAnsi"/>
+              </w:rPr>
+              <w:t>Gongati</w:t>
+            </w:r>
+            <w:proofErr w:type="spellEnd"/>
+            <w:r>
+              <w:rPr>
+                <w:rFonts w:asciiTheme="minorHAnsi" w:hAnsiTheme="minorHAnsi" w:cstheme="minorHAnsi"/>
+              </w:rPr>
+              <w:t xml:space="preserve"> – </w:t>
+            </w:r>
+            <w:r>
+              <w:rPr>
+                <w:rFonts w:asciiTheme="minorHAnsi" w:hAnsiTheme="minorHAnsi" w:cstheme="minorHAnsi"/>
+              </w:rPr>
+              <w:t>Harnessing GPT Technologies to Develop Students’ Statistical and Computational Thinking</w:t>
             </w:r>
           </w:p>
         </w:tc>
@@ -21495,7 +21361,7 @@
               <w:rPr>
                 <w:rFonts w:asciiTheme="minorHAnsi" w:hAnsiTheme="minorHAnsi" w:cstheme="minorHAnsi"/>
               </w:rPr>
-              <w:t>2024</w:t>
+              <w:t>2024 – 2025</w:t>
             </w:r>
           </w:p>
         </w:tc>
@@ -21515,45 +21381,11 @@
                 <w:rFonts w:asciiTheme="minorHAnsi" w:hAnsiTheme="minorHAnsi" w:cstheme="minorHAnsi"/>
               </w:rPr>
             </w:pPr>
-            <w:proofErr w:type="spellStart"/>
-            <w:r>
-              <w:rPr>
-                <w:rFonts w:asciiTheme="minorHAnsi" w:hAnsiTheme="minorHAnsi" w:cstheme="minorHAnsi"/>
-              </w:rPr>
-              <w:t>Priyadharshini</w:t>
-            </w:r>
-            <w:proofErr w:type="spellEnd"/>
-            <w:r>
-              <w:rPr>
-                <w:rFonts w:asciiTheme="minorHAnsi" w:hAnsiTheme="minorHAnsi" w:cstheme="minorHAnsi"/>
-              </w:rPr>
-              <w:t xml:space="preserve"> </w:t>
-            </w:r>
-            <w:proofErr w:type="spellStart"/>
-            <w:r>
-              <w:rPr>
-                <w:rFonts w:asciiTheme="minorHAnsi" w:hAnsiTheme="minorHAnsi" w:cstheme="minorHAnsi"/>
-              </w:rPr>
-              <w:t>Sriramlatha</w:t>
-            </w:r>
-            <w:proofErr w:type="spellEnd"/>
-            <w:r>
-              <w:rPr>
-                <w:rFonts w:asciiTheme="minorHAnsi" w:hAnsiTheme="minorHAnsi" w:cstheme="minorHAnsi"/>
-              </w:rPr>
-              <w:t>,</w:t>
-            </w:r>
-            <w:r>
-              <w:rPr>
-                <w:rFonts w:asciiTheme="minorHAnsi" w:hAnsiTheme="minorHAnsi" w:cstheme="minorHAnsi"/>
-              </w:rPr>
-              <w:t xml:space="preserve"> Aparajita Vemuri</w:t>
-            </w:r>
-            <w:r>
-              <w:rPr>
-                <w:rFonts w:asciiTheme="minorHAnsi" w:hAnsiTheme="minorHAnsi" w:cstheme="minorHAnsi"/>
-              </w:rPr>
-              <w:t>, Madeline Hunt &amp; Samin Hemani – Tolerance of Uncertainty and Learning Statistics</w:t>
+            <w:r>
+              <w:rPr>
+                <w:rFonts w:asciiTheme="minorHAnsi" w:hAnsiTheme="minorHAnsi" w:cstheme="minorHAnsi"/>
+              </w:rPr>
+              <w:t>Daniel Hogan – Mind Wandering when Learning Statistics</w:t>
             </w:r>
           </w:p>
         </w:tc>
@@ -21573,11 +21405,99 @@
               </w:rPr>
               <w:t>2024</w:t>
             </w:r>
-            <w:r>
-              <w:rPr>
-                <w:rFonts w:asciiTheme="minorHAnsi" w:hAnsiTheme="minorHAnsi" w:cstheme="minorHAnsi"/>
-              </w:rPr>
-              <w:t xml:space="preserve"> – 2025 </w:t>
+          </w:p>
+        </w:tc>
+      </w:tr>
+      <w:tr>
+        <w:trPr>
+          <w:trHeight w:val="278"/>
+        </w:trPr>
+        <w:tc>
+          <w:tcPr>
+            <w:tcW w:w="7990" w:type="dxa"/>
+          </w:tcPr>
+          <w:p>
+            <w:pPr>
+              <w:ind w:left="360" w:hanging="360"/>
+              <w:rPr>
+                <w:rFonts w:asciiTheme="minorHAnsi" w:hAnsiTheme="minorHAnsi" w:cstheme="minorHAnsi"/>
+              </w:rPr>
+            </w:pPr>
+            <w:proofErr w:type="spellStart"/>
+            <w:r>
+              <w:rPr>
+                <w:rFonts w:asciiTheme="minorHAnsi" w:hAnsiTheme="minorHAnsi" w:cstheme="minorHAnsi"/>
+              </w:rPr>
+              <w:t>Priyadharshini</w:t>
+            </w:r>
+            <w:proofErr w:type="spellEnd"/>
+            <w:r>
+              <w:rPr>
+                <w:rFonts w:asciiTheme="minorHAnsi" w:hAnsiTheme="minorHAnsi" w:cstheme="minorHAnsi"/>
+              </w:rPr>
+              <w:t xml:space="preserve"> </w:t>
+            </w:r>
+            <w:proofErr w:type="spellStart"/>
+            <w:r>
+              <w:rPr>
+                <w:rFonts w:asciiTheme="minorHAnsi" w:hAnsiTheme="minorHAnsi" w:cstheme="minorHAnsi"/>
+              </w:rPr>
+              <w:t>Sriramlatha</w:t>
+            </w:r>
+            <w:proofErr w:type="spellEnd"/>
+            <w:r>
+              <w:rPr>
+                <w:rFonts w:asciiTheme="minorHAnsi" w:hAnsiTheme="minorHAnsi" w:cstheme="minorHAnsi"/>
+              </w:rPr>
+              <w:t xml:space="preserve"> &amp;</w:t>
+            </w:r>
+            <w:r>
+              <w:rPr>
+                <w:rFonts w:asciiTheme="minorHAnsi" w:hAnsiTheme="minorHAnsi" w:cstheme="minorHAnsi"/>
+              </w:rPr>
+              <w:t xml:space="preserve"> Aparajita Vemuri</w:t>
+            </w:r>
+            <w:r>
+              <w:rPr>
+                <w:rFonts w:asciiTheme="minorHAnsi" w:hAnsiTheme="minorHAnsi" w:cstheme="minorHAnsi"/>
+              </w:rPr>
+              <w:t xml:space="preserve"> </w:t>
+            </w:r>
+            <w:r>
+              <w:rPr>
+                <w:rFonts w:asciiTheme="minorHAnsi" w:hAnsiTheme="minorHAnsi" w:cstheme="minorHAnsi"/>
+              </w:rPr>
+              <w:t xml:space="preserve">– </w:t>
+            </w:r>
+            <w:r>
+              <w:rPr>
+                <w:rFonts w:asciiTheme="minorHAnsi" w:hAnsiTheme="minorHAnsi" w:cstheme="minorHAnsi"/>
+              </w:rPr>
+              <w:t>Personality Psychological Antecedents to</w:t>
+            </w:r>
+            <w:r>
+              <w:rPr>
+                <w:rFonts w:asciiTheme="minorHAnsi" w:hAnsiTheme="minorHAnsi" w:cstheme="minorHAnsi"/>
+              </w:rPr>
+              <w:t xml:space="preserve"> Learning Statistics</w:t>
+            </w:r>
+          </w:p>
+        </w:tc>
+        <w:tc>
+          <w:tcPr>
+            <w:tcW w:w="1658" w:type="dxa"/>
+          </w:tcPr>
+          <w:p>
+            <w:pPr>
+              <w:rPr>
+                <w:rFonts w:asciiTheme="minorHAnsi" w:hAnsiTheme="minorHAnsi" w:cstheme="minorHAnsi"/>
+              </w:rPr>
+            </w:pPr>
+            <w:r>
+              <w:rPr>
+                <w:rFonts w:asciiTheme="minorHAnsi" w:hAnsiTheme="minorHAnsi" w:cstheme="minorHAnsi"/>
+              </w:rPr>
+              <w:t>2024</w:t>
             </w:r>
           </w:p>
         </w:tc>
@@ -21834,6 +21754,12 @@
               <w:rPr>
                 <w:rFonts w:asciiTheme="minorHAnsi" w:hAnsiTheme="minorHAnsi" w:cstheme="minorHAnsi"/>
               </w:rPr>
+              <w:t xml:space="preserve">&amp; </w:t>
+            </w:r>
+            <w:r>
+              <w:rPr>
+                <w:rFonts w:asciiTheme="minorHAnsi" w:hAnsiTheme="minorHAnsi" w:cstheme="minorHAnsi"/>
+              </w:rPr>
               <w:t xml:space="preserve">Laura </w:t>
             </w:r>
             <w:proofErr w:type="spellStart"/>
@@ -21848,18 +21774,6 @@
               <w:rPr>
                 <w:rFonts w:asciiTheme="minorHAnsi" w:hAnsiTheme="minorHAnsi" w:cstheme="minorHAnsi"/>
               </w:rPr>
-              <w:t xml:space="preserve">, </w:t>
-            </w:r>
-            <w:r>
-              <w:rPr>
-                <w:rFonts w:asciiTheme="minorHAnsi" w:hAnsiTheme="minorHAnsi" w:cstheme="minorHAnsi"/>
-              </w:rPr>
-              <w:t>&amp; Tyler Hecht</w:t>
-            </w:r>
-            <w:r>
-              <w:rPr>
-                <w:rFonts w:asciiTheme="minorHAnsi" w:hAnsiTheme="minorHAnsi" w:cstheme="minorHAnsi"/>
-              </w:rPr>
               <w:t xml:space="preserve"> </w:t>
             </w:r>
             <w:r>
@@ -21872,7 +21786,19 @@
               <w:rPr>
                 <w:rFonts w:asciiTheme="minorHAnsi" w:hAnsiTheme="minorHAnsi" w:cstheme="minorHAnsi"/>
               </w:rPr>
-              <w:t>Harnessing GPT Technologies to Develop Students’ Statistical and Computational Thinking</w:t>
+              <w:t xml:space="preserve">Harnessing </w:t>
+            </w:r>
+            <w:r>
+              <w:rPr>
+                <w:rFonts w:asciiTheme="minorHAnsi" w:hAnsiTheme="minorHAnsi" w:cstheme="minorHAnsi"/>
+              </w:rPr>
+              <w:t>AI</w:t>
+            </w:r>
+            <w:r>
+              <w:rPr>
+                <w:rFonts w:asciiTheme="minorHAnsi" w:hAnsiTheme="minorHAnsi" w:cstheme="minorHAnsi"/>
+              </w:rPr>
+              <w:t xml:space="preserve"> to Develop Students’ Statistical Thinking</w:t>
             </w:r>
           </w:p>
         </w:tc>
@@ -21928,7 +21854,19 @@
               <w:rPr>
                 <w:rFonts w:asciiTheme="minorHAnsi" w:hAnsiTheme="minorHAnsi" w:cstheme="minorHAnsi"/>
               </w:rPr>
-              <w:t xml:space="preserve"> – Teacher-Student Racial Congruency and Students’ Sense of Belonging </w:t>
+              <w:t xml:space="preserve"> – Teacher-Student </w:t>
+            </w:r>
+            <w:r>
+              <w:rPr>
+                <w:rFonts w:asciiTheme="minorHAnsi" w:hAnsiTheme="minorHAnsi" w:cstheme="minorHAnsi"/>
+              </w:rPr>
+              <w:t>Identity</w:t>
+            </w:r>
+            <w:r>
+              <w:rPr>
+                <w:rFonts w:asciiTheme="minorHAnsi" w:hAnsiTheme="minorHAnsi" w:cstheme="minorHAnsi"/>
+              </w:rPr>
+              <w:t xml:space="preserve"> Congruency and Students’ Sense of Belonging </w:t>
             </w:r>
           </w:p>
         </w:tc>
@@ -22226,6 +22164,7 @@
                 <w:rFonts w:asciiTheme="minorHAnsi" w:hAnsiTheme="minorHAnsi" w:cstheme="minorHAnsi"/>
                 <w:bCs/>
               </w:rPr>
+              <w:lastRenderedPageBreak/>
               <w:t xml:space="preserve">Best Presentation, </w:t>
             </w:r>
             <w:r>
@@ -22292,7 +22231,6 @@
                 <w:rFonts w:asciiTheme="minorHAnsi" w:hAnsiTheme="minorHAnsi" w:cstheme="minorHAnsi"/>
                 <w:bCs/>
               </w:rPr>
-              <w:lastRenderedPageBreak/>
               <w:t xml:space="preserve">Cognitive Science Society </w:t>
             </w:r>
             <w:r>
@@ -24851,6 +24789,7 @@
                 <w:rFonts w:asciiTheme="minorHAnsi" w:hAnsiTheme="minorHAnsi" w:cstheme="minorHAnsi"/>
                 <w:b/>
               </w:rPr>
+              <w:lastRenderedPageBreak/>
               <w:t xml:space="preserve">  </w:t>
             </w:r>
             <w:r>
@@ -24906,7 +24845,6 @@
                 <w:rFonts w:asciiTheme="minorHAnsi" w:hAnsiTheme="minorHAnsi" w:cstheme="minorHAnsi"/>
                 <w:b/>
               </w:rPr>
-              <w:lastRenderedPageBreak/>
               <w:t xml:space="preserve">  </w:t>
             </w:r>
             <w:r>

</xml_diff>